<commit_message>
Update Bab II + III
- Add new preprocessing process (Sliding Window)
</commit_message>
<xml_diff>
--- a/Proposal Tugas Akhir - Fix.docx
+++ b/Proposal Tugas Akhir - Fix.docx
@@ -14705,6 +14705,38 @@
         <w:t>max</w:t>
       </w:r>
       <w:proofErr w:type="spellEnd"/>
+      <w:r>
+        <w:rPr>
+          <w:lang w:val="en-US"/>
+        </w:rPr>
+        <w:t xml:space="preserve"> </w:t>
+      </w:r>
+      <w:r>
+        <w:rPr>
+          <w:lang w:val="id-ID"/>
+        </w:rPr>
+        <w:t xml:space="preserve">yang </w:t>
+      </w:r>
+      <w:r>
+        <w:rPr>
+          <w:rFonts w:hint="eastAsia"/>
+          <w:lang w:val="id-ID"/>
+        </w:rPr>
+        <w:t>biasanya</w:t>
+      </w:r>
+      <w:r>
+        <w:rPr>
+          <w:lang w:val="id-ID"/>
+        </w:rPr>
+        <w:t xml:space="preserve"> mengubah data </w:t>
+      </w:r>
+      <w:r>
+        <w:rPr>
+          <w:rFonts w:hint="eastAsia"/>
+          <w:lang w:val="id-ID"/>
+        </w:rPr>
+        <w:t>dalam interval [0, 1]</w:t>
+      </w:r>
       <w:r>
         <w:rPr>
           <w:lang w:val="id-ID"/>
@@ -15515,18 +15547,19 @@
         <w:rPr>
           <w:lang w:val="id-ID"/>
         </w:rPr>
-        <w:t>Split</w:t>
+        <w:t>Sliding</w:t>
       </w:r>
       <w:proofErr w:type="spellEnd"/>
       <w:r>
         <w:rPr>
           <w:lang w:val="id-ID"/>
         </w:rPr>
-        <w:t xml:space="preserve"> Data</w:t>
+        <w:t xml:space="preserve"> Window</w:t>
       </w:r>
     </w:p>
     <w:p>
       <w:pPr>
+        <w:keepNext/>
         <w:spacing w:line="480" w:lineRule="auto"/>
         <w:ind w:left="1134" w:firstLine="720"/>
         <w:jc w:val="both"/>
@@ -15534,12 +15567,6 @@
           <w:lang w:val="id-ID"/>
         </w:rPr>
       </w:pPr>
-      <w:r>
-        <w:rPr>
-          <w:lang w:val="id-ID"/>
-        </w:rPr>
-        <w:t>Setelah memperoleh kumpulan data, langkah pertama yang dilakukan adalah melakukan pengacakan (</w:t>
-      </w:r>
       <w:proofErr w:type="spellStart"/>
       <w:r>
         <w:rPr>
@@ -15547,98 +15574,157 @@
           <w:iCs/>
           <w:lang w:val="id-ID"/>
         </w:rPr>
-        <w:t>shuffle</w:t>
+        <w:t>Sliding</w:t>
       </w:r>
       <w:proofErr w:type="spellEnd"/>
-      <w:r>
-        <w:rPr>
-          <w:lang w:val="id-ID"/>
-        </w:rPr>
-        <w:t xml:space="preserve">) dan membagi data menjadi dua atau tiga bagian tergantung pada kebutuhan. Dalam era </w:t>
-      </w:r>
       <w:r>
         <w:rPr>
           <w:i/>
           <w:iCs/>
           <w:lang w:val="id-ID"/>
         </w:rPr>
-        <w:t>Big</w:t>
-      </w:r>
-      <w:r>
-        <w:rPr>
-          <w:lang w:val="id-ID"/>
-        </w:rPr>
         <w:t xml:space="preserve"> </w:t>
       </w:r>
+      <w:proofErr w:type="spellStart"/>
       <w:r>
         <w:rPr>
           <w:i/>
           <w:iCs/>
           <w:lang w:val="id-ID"/>
         </w:rPr>
-        <w:t>Data</w:t>
-      </w:r>
-      <w:r>
-        <w:rPr>
-          <w:lang w:val="id-ID"/>
-        </w:rPr>
-        <w:t xml:space="preserve"> saat ini, umumnya data dibagi menjadi tiga bagian, yaitu: </w:t>
-      </w:r>
-      <w:proofErr w:type="spellStart"/>
+        <w:t>window</w:t>
+      </w:r>
+      <w:proofErr w:type="spellEnd"/>
       <w:r>
         <w:rPr>
           <w:i/>
           <w:iCs/>
           <w:lang w:val="id-ID"/>
         </w:rPr>
-        <w:t>training</w:t>
-      </w:r>
-      <w:proofErr w:type="spellEnd"/>
-      <w:r>
-        <w:rPr>
-          <w:lang w:val="id-ID"/>
-        </w:rPr>
-        <w:t xml:space="preserve">, </w:t>
-      </w:r>
-      <w:proofErr w:type="spellStart"/>
+        <w:t xml:space="preserve"> </w:t>
+      </w:r>
+      <w:r>
+        <w:rPr>
+          <w:lang w:val="id-ID"/>
+        </w:rPr>
+        <w:t>merupakan salah satu metode yang dapat digunakan pada tahap</w:t>
+      </w:r>
       <w:r>
         <w:rPr>
           <w:i/>
           <w:iCs/>
           <w:lang w:val="id-ID"/>
         </w:rPr>
-        <w:t>vali</w:t>
-      </w:r>
+        <w:t xml:space="preserve"> </w:t>
+      </w:r>
+      <w:proofErr w:type="spellStart"/>
       <w:r>
         <w:rPr>
           <w:i/>
           <w:iCs/>
           <w:lang w:val="id-ID"/>
         </w:rPr>
-        <w:t>dation</w:t>
+        <w:t>preprocessing</w:t>
       </w:r>
       <w:proofErr w:type="spellEnd"/>
-      <w:r>
-        <w:rPr>
-          <w:lang w:val="id-ID"/>
-        </w:rPr>
-        <w:t xml:space="preserve">, dan </w:t>
-      </w:r>
-      <w:proofErr w:type="spellStart"/>
       <w:r>
         <w:rPr>
           <w:i/>
           <w:iCs/>
           <w:lang w:val="id-ID"/>
         </w:rPr>
-        <w:t>test</w:t>
-      </w:r>
-      <w:proofErr w:type="spellEnd"/>
-      <w:r>
-        <w:rPr>
-          <w:lang w:val="id-ID"/>
-        </w:rPr>
-        <w:t xml:space="preserve">. Bagian </w:t>
+        <w:t xml:space="preserve"> </w:t>
+      </w:r>
+      <w:r>
+        <w:rPr>
+          <w:lang w:val="id-ID"/>
+        </w:rPr>
+        <w:t>untuk merestrukturisasi data menurut kerangka waktu menjadi masalah klasifikasi</w:t>
+      </w:r>
+      <w:r>
+        <w:rPr>
+          <w:lang w:val="id-ID"/>
+        </w:rPr>
+        <w:t xml:space="preserve"> </w:t>
+      </w:r>
+      <w:sdt>
+        <w:sdtPr>
+          <w:rPr>
+            <w:lang w:val="id-ID"/>
+          </w:rPr>
+          <w:id w:val="1869644185"/>
+          <w:citation/>
+        </w:sdtPr>
+        <w:sdtContent>
+          <w:r>
+            <w:rPr>
+              <w:lang w:val="id-ID"/>
+            </w:rPr>
+            <w:fldChar w:fldCharType="begin"/>
+          </w:r>
+          <w:r>
+            <w:rPr>
+              <w:lang w:val="id-ID"/>
+            </w:rPr>
+            <w:instrText xml:space="preserve"> CITATION Nor21 \l 1057 </w:instrText>
+          </w:r>
+          <w:r>
+            <w:rPr>
+              <w:lang w:val="id-ID"/>
+            </w:rPr>
+            <w:fldChar w:fldCharType="separate"/>
+          </w:r>
+          <w:r>
+            <w:rPr>
+              <w:noProof/>
+              <w:lang w:val="id-ID"/>
+            </w:rPr>
+            <w:t>[10]</w:t>
+          </w:r>
+          <w:r>
+            <w:rPr>
+              <w:lang w:val="id-ID"/>
+            </w:rPr>
+            <w:fldChar w:fldCharType="end"/>
+          </w:r>
+        </w:sdtContent>
+      </w:sdt>
+      <w:r>
+        <w:rPr>
+          <w:lang w:val="id-ID"/>
+        </w:rPr>
+        <w:t>.</w:t>
+      </w:r>
+      <w:r>
+        <w:rPr>
+          <w:lang w:val="id-ID"/>
+        </w:rPr>
+        <w:t xml:space="preserve"> </w:t>
+      </w:r>
+      <w:r>
+        <w:rPr>
+          <w:lang w:val="id-ID"/>
+        </w:rPr>
+        <w:t>Jumlah unit yang ditentukan dalam jendela disebut ukuran jendela.</w:t>
+      </w:r>
+      <w:r>
+        <w:rPr>
+          <w:lang w:val="id-ID"/>
+        </w:rPr>
+        <w:t xml:space="preserve"> </w:t>
+      </w:r>
+      <w:r>
+        <w:rPr>
+          <w:lang w:val="id-ID"/>
+        </w:rPr>
+        <w:t xml:space="preserve">Setelah memilih segmen pertama, segmen berikutnya dipilih dari ujung segmen pertama. </w:t>
+      </w:r>
+      <w:r>
+        <w:rPr>
+          <w:lang w:val="id-ID"/>
+        </w:rPr>
+        <w:lastRenderedPageBreak/>
+        <w:t xml:space="preserve">Proses ini diulang sampai semua data deret waktu tersegmentasi. Proses </w:t>
       </w:r>
       <w:proofErr w:type="spellStart"/>
       <w:r>
@@ -15647,36 +15733,16 @@
           <w:iCs/>
           <w:lang w:val="id-ID"/>
         </w:rPr>
-        <w:t>training</w:t>
+        <w:t>sliding</w:t>
       </w:r>
       <w:proofErr w:type="spellEnd"/>
-      <w:r>
-        <w:rPr>
-          <w:lang w:val="id-ID"/>
-        </w:rPr>
-        <w:t xml:space="preserve"> biasanya memiliki ukuran yang paling besar dan digunakan untuk melatih model. Sementara itu, bagian </w:t>
-      </w:r>
-      <w:proofErr w:type="spellStart"/>
       <w:r>
         <w:rPr>
           <w:i/>
           <w:iCs/>
           <w:lang w:val="id-ID"/>
         </w:rPr>
-        <w:t>validation</w:t>
-      </w:r>
-      <w:proofErr w:type="spellEnd"/>
-      <w:r>
-        <w:rPr>
-          <w:lang w:val="id-ID"/>
-        </w:rPr>
         <w:t xml:space="preserve"> </w:t>
-      </w:r>
-      <w:r>
-        <w:rPr>
-          <w:lang w:val="id-ID"/>
-        </w:rPr>
-        <w:t xml:space="preserve">dan </w:t>
       </w:r>
       <w:proofErr w:type="spellStart"/>
       <w:r>
@@ -15685,20 +15751,276 @@
           <w:iCs/>
           <w:lang w:val="id-ID"/>
         </w:rPr>
-        <w:t>test</w:t>
+        <w:t>window</w:t>
       </w:r>
       <w:proofErr w:type="spellEnd"/>
       <w:r>
         <w:rPr>
           <w:lang w:val="id-ID"/>
         </w:rPr>
-        <w:t xml:space="preserve"> </w:t>
-      </w:r>
-      <w:r>
-        <w:rPr>
-          <w:lang w:val="id-ID"/>
-        </w:rPr>
-        <w:t xml:space="preserve">memiliki ukuran yang relatif serupa dan jauh lebih kecil dibandingkan data </w:t>
+        <w:t xml:space="preserve"> ditunjukkan pada Gambar 2</w:t>
+      </w:r>
+      <w:r>
+        <w:rPr>
+          <w:lang w:val="id-ID"/>
+        </w:rPr>
+        <w:t>.1</w:t>
+      </w:r>
+      <w:r>
+        <w:rPr>
+          <w:lang w:val="id-ID"/>
+        </w:rPr>
+        <w:t xml:space="preserve"> dengan ukuran</w:t>
+      </w:r>
+      <w:r>
+        <w:rPr>
+          <w:lang w:val="id-ID"/>
+        </w:rPr>
+        <w:t xml:space="preserve"> jendela</w:t>
+      </w:r>
+      <w:r>
+        <w:rPr>
+          <w:lang w:val="id-ID"/>
+        </w:rPr>
+        <w:t xml:space="preserve"> 5</w:t>
+      </w:r>
+      <w:r>
+        <w:rPr>
+          <w:lang w:val="id-ID"/>
+        </w:rPr>
+        <w:t>.</w:t>
+      </w:r>
+    </w:p>
+    <w:p>
+      <w:pPr>
+        <w:keepNext/>
+        <w:spacing w:line="480" w:lineRule="auto"/>
+        <w:ind w:left="993"/>
+        <w:jc w:val="center"/>
+      </w:pPr>
+      <w:r>
+        <w:rPr>
+          <w:lang w:val="id-ID"/>
+        </w:rPr>
+        <w:drawing>
+          <wp:inline distT="0" distB="0" distL="0" distR="0" wp14:anchorId="10E353AF" wp14:editId="7F38ECE6">
+            <wp:extent cx="4114800" cy="1442280"/>
+            <wp:effectExtent l="0" t="0" r="0" b="5715"/>
+            <wp:docPr id="517606746" name="Picture 1"/>
+            <wp:cNvGraphicFramePr>
+              <a:graphicFrameLocks xmlns:a="http://schemas.openxmlformats.org/drawingml/2006/main" noChangeAspect="1"/>
+            </wp:cNvGraphicFramePr>
+            <a:graphic xmlns:a="http://schemas.openxmlformats.org/drawingml/2006/main">
+              <a:graphicData uri="http://schemas.openxmlformats.org/drawingml/2006/picture">
+                <pic:pic xmlns:pic="http://schemas.openxmlformats.org/drawingml/2006/picture">
+                  <pic:nvPicPr>
+                    <pic:cNvPr id="517606746" name=""/>
+                    <pic:cNvPicPr/>
+                  </pic:nvPicPr>
+                  <pic:blipFill>
+                    <a:blip r:embed="rId20"/>
+                    <a:stretch>
+                      <a:fillRect/>
+                    </a:stretch>
+                  </pic:blipFill>
+                  <pic:spPr>
+                    <a:xfrm>
+                      <a:off x="0" y="0"/>
+                      <a:ext cx="4132990" cy="1448656"/>
+                    </a:xfrm>
+                    <a:prstGeom prst="rect">
+                      <a:avLst/>
+                    </a:prstGeom>
+                  </pic:spPr>
+                </pic:pic>
+              </a:graphicData>
+            </a:graphic>
+          </wp:inline>
+        </w:drawing>
+      </w:r>
+    </w:p>
+    <w:p>
+      <w:pPr>
+        <w:pStyle w:val="Caption"/>
+        <w:spacing w:line="480" w:lineRule="auto"/>
+        <w:ind w:left="993"/>
+        <w:jc w:val="center"/>
+        <w:rPr>
+          <w:color w:val="auto"/>
+          <w:sz w:val="24"/>
+          <w:szCs w:val="24"/>
+          <w:lang w:val="id-ID"/>
+        </w:rPr>
+      </w:pPr>
+      <w:r>
+        <w:rPr>
+          <w:color w:val="auto"/>
+          <w:sz w:val="24"/>
+          <w:szCs w:val="24"/>
+        </w:rPr>
+        <w:t xml:space="preserve">Gambar </w:t>
+      </w:r>
+      <w:r>
+        <w:rPr>
+          <w:color w:val="auto"/>
+          <w:sz w:val="24"/>
+          <w:szCs w:val="24"/>
+          <w:lang w:val="id-ID"/>
+        </w:rPr>
+        <w:t>2.</w:t>
+      </w:r>
+      <w:r>
+        <w:rPr>
+          <w:color w:val="auto"/>
+          <w:sz w:val="24"/>
+          <w:szCs w:val="24"/>
+        </w:rPr>
+        <w:fldChar w:fldCharType="begin"/>
+      </w:r>
+      <w:r>
+        <w:rPr>
+          <w:color w:val="auto"/>
+          <w:sz w:val="24"/>
+          <w:szCs w:val="24"/>
+        </w:rPr>
+        <w:instrText xml:space="preserve"> SEQ Gambar \* ARABIC </w:instrText>
+      </w:r>
+      <w:r>
+        <w:rPr>
+          <w:color w:val="auto"/>
+          <w:sz w:val="24"/>
+          <w:szCs w:val="24"/>
+        </w:rPr>
+        <w:fldChar w:fldCharType="separate"/>
+      </w:r>
+      <w:r>
+        <w:rPr>
+          <w:noProof/>
+          <w:color w:val="auto"/>
+          <w:sz w:val="24"/>
+          <w:szCs w:val="24"/>
+        </w:rPr>
+        <w:t>1</w:t>
+      </w:r>
+      <w:r>
+        <w:rPr>
+          <w:color w:val="auto"/>
+          <w:sz w:val="24"/>
+          <w:szCs w:val="24"/>
+        </w:rPr>
+        <w:fldChar w:fldCharType="end"/>
+      </w:r>
+      <w:r>
+        <w:rPr>
+          <w:color w:val="auto"/>
+          <w:sz w:val="24"/>
+          <w:szCs w:val="24"/>
+          <w:lang w:val="id-ID"/>
+        </w:rPr>
+        <w:t xml:space="preserve"> Proses </w:t>
+      </w:r>
+      <w:proofErr w:type="spellStart"/>
+      <w:r>
+        <w:rPr>
+          <w:color w:val="auto"/>
+          <w:sz w:val="24"/>
+          <w:szCs w:val="24"/>
+          <w:lang w:val="id-ID"/>
+        </w:rPr>
+        <w:t>Sliding</w:t>
+      </w:r>
+      <w:proofErr w:type="spellEnd"/>
+      <w:r>
+        <w:rPr>
+          <w:color w:val="auto"/>
+          <w:sz w:val="24"/>
+          <w:szCs w:val="24"/>
+          <w:lang w:val="id-ID"/>
+        </w:rPr>
+        <w:t xml:space="preserve"> Window</w:t>
+      </w:r>
+      <w:r>
+        <w:rPr>
+          <w:color w:val="auto"/>
+          <w:sz w:val="24"/>
+          <w:szCs w:val="24"/>
+          <w:lang w:val="id-ID"/>
+        </w:rPr>
+        <w:t xml:space="preserve"> (</w:t>
+      </w:r>
+      <w:r>
+        <w:rPr>
+          <w:color w:val="auto"/>
+          <w:sz w:val="24"/>
+          <w:szCs w:val="24"/>
+          <w:lang w:val="id-ID"/>
+        </w:rPr>
+        <w:t xml:space="preserve">H.S. </w:t>
+      </w:r>
+      <w:proofErr w:type="spellStart"/>
+      <w:r>
+        <w:rPr>
+          <w:color w:val="auto"/>
+          <w:sz w:val="24"/>
+          <w:szCs w:val="24"/>
+          <w:lang w:val="id-ID"/>
+        </w:rPr>
+        <w:t>Hota</w:t>
+      </w:r>
+      <w:proofErr w:type="spellEnd"/>
+      <w:r>
+        <w:rPr>
+          <w:color w:val="auto"/>
+          <w:sz w:val="24"/>
+          <w:szCs w:val="24"/>
+          <w:lang w:val="id-ID"/>
+        </w:rPr>
+        <w:t xml:space="preserve"> dkk., 2017)</w:t>
+      </w:r>
+    </w:p>
+    <w:p>
+      <w:pPr>
+        <w:pStyle w:val="Heading4"/>
+        <w:numPr>
+          <w:ilvl w:val="0"/>
+          <w:numId w:val="15"/>
+        </w:numPr>
+        <w:spacing w:line="480" w:lineRule="auto"/>
+        <w:ind w:left="1134" w:hanging="785"/>
+        <w:jc w:val="both"/>
+        <w:rPr>
+          <w:lang w:val="id-ID"/>
+        </w:rPr>
+      </w:pPr>
+      <w:proofErr w:type="spellStart"/>
+      <w:r>
+        <w:rPr>
+          <w:lang w:val="id-ID"/>
+        </w:rPr>
+        <w:t>Split</w:t>
+      </w:r>
+      <w:proofErr w:type="spellEnd"/>
+      <w:r>
+        <w:rPr>
+          <w:lang w:val="id-ID"/>
+        </w:rPr>
+        <w:t xml:space="preserve"> Data</w:t>
+      </w:r>
+    </w:p>
+    <w:p>
+      <w:pPr>
+        <w:spacing w:line="480" w:lineRule="auto"/>
+        <w:ind w:left="1134" w:firstLine="720"/>
+        <w:jc w:val="both"/>
+        <w:rPr>
+          <w:lang w:val="id-ID"/>
+        </w:rPr>
+      </w:pPr>
+      <w:r>
+        <w:rPr>
+          <w:lang w:val="id-ID"/>
+        </w:rPr>
+        <w:t>Setelah memperoleh kumpulan data, langkah pertama yang dilakukan adalah melakukan pengacakan (</w:t>
       </w:r>
       <w:proofErr w:type="spellStart"/>
       <w:r>
@@ -15707,64 +16029,42 @@
           <w:iCs/>
           <w:lang w:val="id-ID"/>
         </w:rPr>
-        <w:t>training</w:t>
+        <w:t>shuffle</w:t>
       </w:r>
       <w:proofErr w:type="spellEnd"/>
       <w:r>
         <w:rPr>
           <w:lang w:val="id-ID"/>
         </w:rPr>
-        <w:t>.</w:t>
-      </w:r>
-      <w:r>
-        <w:rPr>
-          <w:lang w:val="id-ID"/>
-        </w:rPr>
-        <w:t xml:space="preserve"> Dimana </w:t>
-      </w:r>
-      <w:proofErr w:type="spellStart"/>
+        <w:t xml:space="preserve">) dan membagi data menjadi dua atau tiga bagian tergantung pada kebutuhan. Dalam era </w:t>
+      </w:r>
       <w:r>
         <w:rPr>
           <w:i/>
           <w:iCs/>
           <w:lang w:val="id-ID"/>
         </w:rPr>
-        <w:t>validation</w:t>
-      </w:r>
-      <w:proofErr w:type="spellEnd"/>
+        <w:t>Big</w:t>
+      </w:r>
       <w:r>
         <w:rPr>
           <w:lang w:val="id-ID"/>
         </w:rPr>
         <w:t xml:space="preserve"> </w:t>
       </w:r>
-      <w:r>
-        <w:rPr>
-          <w:lang w:val="id-ID"/>
-        </w:rPr>
-        <w:t xml:space="preserve">digunakan untuk menyesuaikan </w:t>
-      </w:r>
-      <w:proofErr w:type="spellStart"/>
       <w:r>
         <w:rPr>
           <w:i/>
           <w:iCs/>
           <w:lang w:val="id-ID"/>
         </w:rPr>
-        <w:t>hyperparameter</w:t>
-      </w:r>
-      <w:proofErr w:type="spellEnd"/>
-      <w:r>
-        <w:rPr>
-          <w:lang w:val="id-ID"/>
-        </w:rPr>
-        <w:t xml:space="preserve"> </w:t>
-      </w:r>
-      <w:r>
-        <w:rPr>
-          <w:lang w:val="id-ID"/>
-        </w:rPr>
-        <w:t xml:space="preserve">model, dan </w:t>
+        <w:t>Data</w:t>
+      </w:r>
+      <w:r>
+        <w:rPr>
+          <w:lang w:val="id-ID"/>
+        </w:rPr>
+        <w:t xml:space="preserve"> saat ini, umumnya data dibagi menjadi tiga bagian, yaitu: </w:t>
       </w:r>
       <w:proofErr w:type="spellStart"/>
       <w:r>
@@ -15773,6 +16073,46 @@
           <w:iCs/>
           <w:lang w:val="id-ID"/>
         </w:rPr>
+        <w:t>training</w:t>
+      </w:r>
+      <w:proofErr w:type="spellEnd"/>
+      <w:r>
+        <w:rPr>
+          <w:lang w:val="id-ID"/>
+        </w:rPr>
+        <w:t xml:space="preserve">, </w:t>
+      </w:r>
+      <w:proofErr w:type="spellStart"/>
+      <w:r>
+        <w:rPr>
+          <w:i/>
+          <w:iCs/>
+          <w:lang w:val="id-ID"/>
+        </w:rPr>
+        <w:t>vali</w:t>
+      </w:r>
+      <w:r>
+        <w:rPr>
+          <w:i/>
+          <w:iCs/>
+          <w:lang w:val="id-ID"/>
+        </w:rPr>
+        <w:t>dation</w:t>
+      </w:r>
+      <w:proofErr w:type="spellEnd"/>
+      <w:r>
+        <w:rPr>
+          <w:lang w:val="id-ID"/>
+        </w:rPr>
+        <w:t xml:space="preserve">, dan </w:t>
+      </w:r>
+      <w:proofErr w:type="spellStart"/>
+      <w:r>
+        <w:rPr>
+          <w:i/>
+          <w:iCs/>
+          <w:lang w:val="id-ID"/>
+        </w:rPr>
         <w:t>test</w:t>
       </w:r>
       <w:proofErr w:type="spellEnd"/>
@@ -15780,14 +16120,149 @@
         <w:rPr>
           <w:lang w:val="id-ID"/>
         </w:rPr>
-        <w:t xml:space="preserve"> digunakan untuk </w:t>
-      </w:r>
-      <w:r>
-        <w:rPr>
-          <w:lang w:val="id-ID"/>
-        </w:rPr>
-        <w:lastRenderedPageBreak/>
-        <w:t>mengevaluasi kinerja model pada data yang belum pernah dilihat sebelumnya</w:t>
+        <w:t xml:space="preserve">. Bagian </w:t>
+      </w:r>
+      <w:proofErr w:type="spellStart"/>
+      <w:r>
+        <w:rPr>
+          <w:i/>
+          <w:iCs/>
+          <w:lang w:val="id-ID"/>
+        </w:rPr>
+        <w:t>training</w:t>
+      </w:r>
+      <w:proofErr w:type="spellEnd"/>
+      <w:r>
+        <w:rPr>
+          <w:lang w:val="id-ID"/>
+        </w:rPr>
+        <w:t xml:space="preserve"> biasanya memiliki ukuran yang paling besar dan digunakan untuk melatih model. Sementara itu, bagian </w:t>
+      </w:r>
+      <w:proofErr w:type="spellStart"/>
+      <w:r>
+        <w:rPr>
+          <w:i/>
+          <w:iCs/>
+          <w:lang w:val="id-ID"/>
+        </w:rPr>
+        <w:t>validation</w:t>
+      </w:r>
+      <w:proofErr w:type="spellEnd"/>
+      <w:r>
+        <w:rPr>
+          <w:lang w:val="id-ID"/>
+        </w:rPr>
+        <w:t xml:space="preserve"> </w:t>
+      </w:r>
+      <w:r>
+        <w:rPr>
+          <w:lang w:val="id-ID"/>
+        </w:rPr>
+        <w:t xml:space="preserve">dan </w:t>
+      </w:r>
+      <w:proofErr w:type="spellStart"/>
+      <w:r>
+        <w:rPr>
+          <w:i/>
+          <w:iCs/>
+          <w:lang w:val="id-ID"/>
+        </w:rPr>
+        <w:t>test</w:t>
+      </w:r>
+      <w:proofErr w:type="spellEnd"/>
+      <w:r>
+        <w:rPr>
+          <w:lang w:val="id-ID"/>
+        </w:rPr>
+        <w:t xml:space="preserve"> </w:t>
+      </w:r>
+      <w:r>
+        <w:rPr>
+          <w:lang w:val="id-ID"/>
+        </w:rPr>
+        <w:t xml:space="preserve">memiliki ukuran yang relatif serupa dan jauh lebih kecil dibandingkan data </w:t>
+      </w:r>
+      <w:proofErr w:type="spellStart"/>
+      <w:r>
+        <w:rPr>
+          <w:i/>
+          <w:iCs/>
+          <w:lang w:val="id-ID"/>
+        </w:rPr>
+        <w:t>training</w:t>
+      </w:r>
+      <w:proofErr w:type="spellEnd"/>
+      <w:r>
+        <w:rPr>
+          <w:lang w:val="id-ID"/>
+        </w:rPr>
+        <w:t>.</w:t>
+      </w:r>
+      <w:r>
+        <w:rPr>
+          <w:lang w:val="id-ID"/>
+        </w:rPr>
+        <w:t xml:space="preserve"> Dimana </w:t>
+      </w:r>
+      <w:proofErr w:type="spellStart"/>
+      <w:r>
+        <w:rPr>
+          <w:i/>
+          <w:iCs/>
+          <w:lang w:val="id-ID"/>
+        </w:rPr>
+        <w:t>validation</w:t>
+      </w:r>
+      <w:proofErr w:type="spellEnd"/>
+      <w:r>
+        <w:rPr>
+          <w:lang w:val="id-ID"/>
+        </w:rPr>
+        <w:t xml:space="preserve"> </w:t>
+      </w:r>
+      <w:r>
+        <w:rPr>
+          <w:lang w:val="id-ID"/>
+        </w:rPr>
+        <w:t xml:space="preserve">digunakan untuk menyesuaikan </w:t>
+      </w:r>
+      <w:proofErr w:type="spellStart"/>
+      <w:r>
+        <w:rPr>
+          <w:i/>
+          <w:iCs/>
+          <w:lang w:val="id-ID"/>
+        </w:rPr>
+        <w:t>hyperparameter</w:t>
+      </w:r>
+      <w:proofErr w:type="spellEnd"/>
+      <w:r>
+        <w:rPr>
+          <w:lang w:val="id-ID"/>
+        </w:rPr>
+        <w:t xml:space="preserve"> </w:t>
+      </w:r>
+      <w:r>
+        <w:rPr>
+          <w:lang w:val="id-ID"/>
+        </w:rPr>
+        <w:t xml:space="preserve">model, dan </w:t>
+      </w:r>
+      <w:proofErr w:type="spellStart"/>
+      <w:r>
+        <w:rPr>
+          <w:i/>
+          <w:iCs/>
+          <w:lang w:val="id-ID"/>
+        </w:rPr>
+        <w:t>test</w:t>
+      </w:r>
+      <w:proofErr w:type="spellEnd"/>
+      <w:r>
+        <w:rPr>
+          <w:lang w:val="id-ID"/>
+        </w:rPr>
+        <w:t xml:space="preserve"> digunakan untuk mengevaluasi kinerja model pada data yang belum pernah dilihat sebelumnya</w:t>
       </w:r>
       <w:sdt>
         <w:sdtPr>
@@ -15959,7 +16434,14 @@
         <w:rPr>
           <w:lang w:val="id-ID"/>
         </w:rPr>
-        <w:t xml:space="preserve">dengan memperkenalkan </w:t>
+        <w:t xml:space="preserve">dengan </w:t>
+      </w:r>
+      <w:r>
+        <w:rPr>
+          <w:lang w:val="id-ID"/>
+        </w:rPr>
+        <w:lastRenderedPageBreak/>
+        <w:t xml:space="preserve">memperkenalkan </w:t>
       </w:r>
       <w:proofErr w:type="spellStart"/>
       <w:r>
@@ -16048,7 +16530,7 @@
               <w:noProof/>
               <w:lang w:val="id-ID"/>
             </w:rPr>
-            <w:t>[10]</w:t>
+            <w:t>[11]</w:t>
           </w:r>
           <w:r>
             <w:rPr>
@@ -16095,7 +16577,7 @@
                     </pic:cNvPicPr>
                   </pic:nvPicPr>
                   <pic:blipFill>
-                    <a:blip r:embed="rId20">
+                    <a:blip r:embed="rId21">
                       <a:extLst>
                         <a:ext uri="{28A0092B-C50C-407E-A947-70E740481C1C}">
                           <a14:useLocalDpi xmlns:a14="http://schemas.microsoft.com/office/drawing/2010/main" val="0"/>
@@ -16193,7 +16675,7 @@
           <w:szCs w:val="24"/>
           <w:lang w:val="id-ID"/>
         </w:rPr>
-        <w:t>1</w:t>
+        <w:t>2</w:t>
       </w:r>
       <w:r>
         <w:rPr>
@@ -16352,7 +16834,6 @@
           <w:noProof/>
           <w:lang w:val="id-ID"/>
         </w:rPr>
-        <w:lastRenderedPageBreak/>
         <w:drawing>
           <wp:inline distT="0" distB="0" distL="0" distR="0" wp14:anchorId="60AEB896" wp14:editId="3A1A411E">
             <wp:extent cx="3765190" cy="1258215"/>
@@ -16371,7 +16852,7 @@
                     </pic:cNvPicPr>
                   </pic:nvPicPr>
                   <pic:blipFill>
-                    <a:blip r:embed="rId21">
+                    <a:blip r:embed="rId22">
                       <a:extLst>
                         <a:ext uri="{28A0092B-C50C-407E-A947-70E740481C1C}">
                           <a14:useLocalDpi xmlns:a14="http://schemas.microsoft.com/office/drawing/2010/main" val="0"/>
@@ -16472,7 +16953,7 @@
           <w:szCs w:val="24"/>
           <w:lang w:val="id-ID"/>
         </w:rPr>
-        <w:t>2</w:t>
+        <w:t>3</w:t>
       </w:r>
       <w:r>
         <w:rPr>
@@ -16566,6 +17047,7 @@
         <w:rPr>
           <w:lang w:val="id-ID"/>
         </w:rPr>
+        <w:lastRenderedPageBreak/>
         <w:t>Untuk mentransfer informasi antar langkah waktu, RNN menggunakan bobot transisi (W). Bobot ini memungkinkan jaringan untuk memperbarui status internalnya berdasarkan masukan saat ini dan status sebelumnya. Dengan demikian, RNN dapat menangkap dependensi dan pola dalam data berurutan.</w:t>
       </w:r>
     </w:p>
@@ -16599,7 +17081,7 @@
                     </pic:cNvPicPr>
                   </pic:nvPicPr>
                   <pic:blipFill>
-                    <a:blip r:embed="rId22">
+                    <a:blip r:embed="rId23">
                       <a:extLst>
                         <a:ext uri="{28A0092B-C50C-407E-A947-70E740481C1C}">
                           <a14:useLocalDpi xmlns:a14="http://schemas.microsoft.com/office/drawing/2010/main" val="0"/>
@@ -16701,7 +17183,7 @@
           <w:szCs w:val="24"/>
           <w:lang w:val="id-ID"/>
         </w:rPr>
-        <w:t>3</w:t>
+        <w:t>4</w:t>
       </w:r>
       <w:r>
         <w:rPr>
@@ -16856,7 +17338,6 @@
         <w:rPr>
           <w:lang w:val="id-ID"/>
         </w:rPr>
-        <w:lastRenderedPageBreak/>
         <w:t xml:space="preserve">Long </w:t>
       </w:r>
       <w:proofErr w:type="spellStart"/>
@@ -17041,7 +17522,7 @@
               <w:szCs w:val="24"/>
               <w:lang w:val="id-ID"/>
             </w:rPr>
-            <w:t>[10]</w:t>
+            <w:t>[11]</w:t>
           </w:r>
           <w:r>
             <w:rPr>
@@ -17088,7 +17569,17 @@
           <w:szCs w:val="24"/>
           <w:lang w:val="id-ID"/>
         </w:rPr>
-        <w:t xml:space="preserve"> bekerja sangat baik pada berbagai macam masalah dan sekarang digunakan secara luas</w:t>
+        <w:t xml:space="preserve"> bekerja sangat baik pada berbagai macam masalah dan sekarang </w:t>
+      </w:r>
+      <w:r>
+        <w:rPr>
+          <w:rFonts w:cs="Times New Roman"/>
+          <w:noProof/>
+          <w:szCs w:val="24"/>
+          <w:lang w:val="id-ID"/>
+        </w:rPr>
+        <w:lastRenderedPageBreak/>
+        <w:t>digunakan secara luas</w:t>
       </w:r>
       <w:r>
         <w:rPr>
@@ -17289,7 +17780,7 @@
                     </pic:cNvPicPr>
                   </pic:nvPicPr>
                   <pic:blipFill>
-                    <a:blip r:embed="rId23">
+                    <a:blip r:embed="rId24">
                       <a:extLst>
                         <a:ext uri="{28A0092B-C50C-407E-A947-70E740481C1C}">
                           <a14:useLocalDpi xmlns:a14="http://schemas.microsoft.com/office/drawing/2010/main" val="0"/>
@@ -17389,7 +17880,7 @@
           <w:szCs w:val="24"/>
           <w:lang w:val="id-ID"/>
         </w:rPr>
-        <w:t>4</w:t>
+        <w:t>5</w:t>
       </w:r>
       <w:r>
         <w:rPr>
@@ -17722,7 +18213,7 @@
                     </pic:cNvPicPr>
                   </pic:nvPicPr>
                   <pic:blipFill rotWithShape="1">
-                    <a:blip r:embed="rId24" cstate="print">
+                    <a:blip r:embed="rId25" cstate="print">
                       <a:extLst>
                         <a:ext uri="{28A0092B-C50C-407E-A947-70E740481C1C}">
                           <a14:useLocalDpi xmlns:a14="http://schemas.microsoft.com/office/drawing/2010/main" val="0"/>
@@ -17825,7 +18316,7 @@
           <w:szCs w:val="24"/>
           <w:lang w:val="id-ID"/>
         </w:rPr>
-        <w:t>5</w:t>
+        <w:t>6</w:t>
       </w:r>
       <w:r>
         <w:rPr>
@@ -19036,7 +19527,7 @@
                     </pic:cNvPicPr>
                   </pic:nvPicPr>
                   <pic:blipFill rotWithShape="1">
-                    <a:blip r:embed="rId25" cstate="print">
+                    <a:blip r:embed="rId26" cstate="print">
                       <a:extLst>
                         <a:ext uri="{28A0092B-C50C-407E-A947-70E740481C1C}">
                           <a14:useLocalDpi xmlns:a14="http://schemas.microsoft.com/office/drawing/2010/main" val="0"/>
@@ -19139,7 +19630,7 @@
           <w:szCs w:val="24"/>
           <w:lang w:val="id-ID"/>
         </w:rPr>
-        <w:t>6</w:t>
+        <w:t>7</w:t>
       </w:r>
       <w:r>
         <w:rPr>
@@ -20796,7 +21287,7 @@
                     </pic:cNvPicPr>
                   </pic:nvPicPr>
                   <pic:blipFill rotWithShape="1">
-                    <a:blip r:embed="rId26" cstate="print">
+                    <a:blip r:embed="rId27" cstate="print">
                       <a:extLst>
                         <a:ext uri="{28A0092B-C50C-407E-A947-70E740481C1C}">
                           <a14:useLocalDpi xmlns:a14="http://schemas.microsoft.com/office/drawing/2010/main" val="0"/>
@@ -20899,7 +21390,7 @@
           <w:szCs w:val="24"/>
           <w:lang w:val="id-ID"/>
         </w:rPr>
-        <w:t>7</w:t>
+        <w:t>8</w:t>
       </w:r>
       <w:r>
         <w:rPr>
@@ -22040,7 +22531,7 @@
                     </pic:cNvPicPr>
                   </pic:nvPicPr>
                   <pic:blipFill rotWithShape="1">
-                    <a:blip r:embed="rId27" cstate="print">
+                    <a:blip r:embed="rId28" cstate="print">
                       <a:extLst>
                         <a:ext uri="{28A0092B-C50C-407E-A947-70E740481C1C}">
                           <a14:useLocalDpi xmlns:a14="http://schemas.microsoft.com/office/drawing/2010/main" val="0"/>
@@ -22143,7 +22634,7 @@
           <w:szCs w:val="24"/>
           <w:lang w:val="id-ID"/>
         </w:rPr>
-        <w:t>8</w:t>
+        <w:t>9</w:t>
       </w:r>
       <w:r>
         <w:rPr>
@@ -23604,7 +24095,7 @@
               <w:noProof/>
               <w:lang w:val="id-ID"/>
             </w:rPr>
-            <w:t>[11]</w:t>
+            <w:t>[12]</w:t>
           </w:r>
           <w:r>
             <w:rPr>
@@ -23674,7 +24165,7 @@
                     </pic:cNvPicPr>
                   </pic:nvPicPr>
                   <pic:blipFill>
-                    <a:blip r:embed="rId28">
+                    <a:blip r:embed="rId29">
                       <a:extLst>
                         <a:ext uri="{28A0092B-C50C-407E-A947-70E740481C1C}">
                           <a14:useLocalDpi xmlns:a14="http://schemas.microsoft.com/office/drawing/2010/main" val="0"/>
@@ -23777,7 +24268,7 @@
           <w:szCs w:val="24"/>
           <w:lang w:val="id-ID"/>
         </w:rPr>
-        <w:t>9</w:t>
+        <w:t>10</w:t>
       </w:r>
       <w:r>
         <w:rPr>
@@ -24241,7 +24732,7 @@
                     </pic:cNvPicPr>
                   </pic:nvPicPr>
                   <pic:blipFill>
-                    <a:blip r:embed="rId29">
+                    <a:blip r:embed="rId30">
                       <a:extLst>
                         <a:ext uri="{28A0092B-C50C-407E-A947-70E740481C1C}">
                           <a14:useLocalDpi xmlns:a14="http://schemas.microsoft.com/office/drawing/2010/main" val="0"/>
@@ -24335,7 +24826,7 @@
           <w:sz w:val="24"/>
           <w:szCs w:val="24"/>
         </w:rPr>
-        <w:t>10</w:t>
+        <w:t>11</w:t>
       </w:r>
       <w:r>
         <w:rPr>
@@ -24700,7 +25191,7 @@
                     <pic:cNvPicPr/>
                   </pic:nvPicPr>
                   <pic:blipFill>
-                    <a:blip r:embed="rId30"/>
+                    <a:blip r:embed="rId31"/>
                     <a:stretch>
                       <a:fillRect/>
                     </a:stretch>
@@ -24783,7 +25274,7 @@
           <w:sz w:val="24"/>
           <w:szCs w:val="24"/>
         </w:rPr>
-        <w:t>11</w:t>
+        <w:t>12</w:t>
       </w:r>
       <w:r>
         <w:rPr>
@@ -25066,7 +25557,7 @@
                     </pic:cNvPicPr>
                   </pic:nvPicPr>
                   <pic:blipFill>
-                    <a:blip r:embed="rId31" cstate="print">
+                    <a:blip r:embed="rId32" cstate="print">
                       <a:extLst>
                         <a:ext uri="{28A0092B-C50C-407E-A947-70E740481C1C}">
                           <a14:useLocalDpi xmlns:a14="http://schemas.microsoft.com/office/drawing/2010/main" val="0"/>
@@ -25160,7 +25651,7 @@
           <w:sz w:val="24"/>
           <w:szCs w:val="24"/>
         </w:rPr>
-        <w:t>12</w:t>
+        <w:t>13</w:t>
       </w:r>
       <w:r>
         <w:rPr>
@@ -25593,7 +26084,7 @@
               <w:szCs w:val="24"/>
               <w:lang w:val="id-ID"/>
             </w:rPr>
-            <w:t>[12]</w:t>
+            <w:t>[13]</w:t>
           </w:r>
           <w:r>
             <w:rPr>
@@ -25931,15 +26422,7 @@
                       <w:szCs w:val="24"/>
                       <w:lang w:val="id-ID"/>
                     </w:rPr>
-                    <m:t>2.</m:t>
-                  </m:r>
-                  <m:r>
-                    <w:rPr>
-                      <w:rFonts w:ascii="Cambria Math" w:hAnsi="Cambria Math" w:cs="Times New Roman"/>
-                      <w:szCs w:val="24"/>
-                      <w:lang w:val="id-ID"/>
-                    </w:rPr>
-                    <m:t>8</m:t>
+                    <m:t>2.8</m:t>
                   </m:r>
                 </m:e>
               </m:d>
@@ -26534,7 +27017,7 @@
               <w:szCs w:val="24"/>
               <w:lang w:val="id-ID"/>
             </w:rPr>
-            <w:t>[12]</w:t>
+            <w:t>[13]</w:t>
           </w:r>
           <w:r>
             <w:rPr>
@@ -26898,15 +27381,7 @@
                       <w:szCs w:val="24"/>
                       <w:lang w:val="id-ID"/>
                     </w:rPr>
-                    <m:t>2.</m:t>
-                  </m:r>
-                  <m:r>
-                    <w:rPr>
-                      <w:rFonts w:ascii="Cambria Math" w:hAnsi="Cambria Math" w:cs="Times New Roman"/>
-                      <w:szCs w:val="24"/>
-                      <w:lang w:val="id-ID"/>
-                    </w:rPr>
-                    <m:t>9</m:t>
+                    <m:t>2.9</m:t>
                   </m:r>
                 </m:e>
               </m:d>
@@ -27574,7 +28049,7 @@
               <w:szCs w:val="24"/>
               <w:lang w:val="id-ID"/>
             </w:rPr>
-            <w:t>[12]</w:t>
+            <w:t>[13]</w:t>
           </w:r>
           <w:r>
             <w:rPr>
@@ -27990,15 +28465,7 @@
                       <w:szCs w:val="24"/>
                       <w:lang w:val="id-ID"/>
                     </w:rPr>
-                    <m:t>2.1</m:t>
-                  </m:r>
-                  <m:r>
-                    <w:rPr>
-                      <w:rFonts w:ascii="Cambria Math" w:hAnsi="Cambria Math" w:cs="Times New Roman"/>
-                      <w:szCs w:val="24"/>
-                      <w:lang w:val="id-ID"/>
-                    </w:rPr>
-                    <m:t>0</m:t>
+                    <m:t>2.10</m:t>
                   </m:r>
                 </m:e>
               </m:d>
@@ -28388,8 +28855,8 @@
           <w:lang w:val="id-ID"/>
         </w:rPr>
         <w:sectPr>
-          <w:headerReference w:type="default" r:id="rId32"/>
-          <w:footerReference w:type="default" r:id="rId33"/>
+          <w:headerReference w:type="default" r:id="rId33"/>
+          <w:footerReference w:type="default" r:id="rId34"/>
           <w:pgSz w:w="11906" w:h="16838"/>
           <w:pgMar w:top="1701" w:right="1701" w:bottom="1701" w:left="2268" w:header="709" w:footer="709" w:gutter="0"/>
           <w:cols w:space="708"/>
@@ -28482,7 +28949,7 @@
                     </pic:cNvPicPr>
                   </pic:nvPicPr>
                   <pic:blipFill>
-                    <a:blip r:embed="rId34" cstate="print">
+                    <a:blip r:embed="rId35" cstate="print">
                       <a:extLst>
                         <a:ext uri="{28A0092B-C50C-407E-A947-70E740481C1C}">
                           <a14:useLocalDpi xmlns:a14="http://schemas.microsoft.com/office/drawing/2010/main" val="0"/>
@@ -28896,8 +29363,8 @@
           <w:lang w:val="en-US"/>
         </w:rPr>
         <w:sectPr>
-          <w:headerReference w:type="default" r:id="rId35"/>
-          <w:footerReference w:type="default" r:id="rId36"/>
+          <w:headerReference w:type="default" r:id="rId36"/>
+          <w:footerReference w:type="default" r:id="rId37"/>
           <w:pgSz w:w="11906" w:h="16838"/>
           <w:pgMar w:top="1701" w:right="1701" w:bottom="1701" w:left="2268" w:header="709" w:footer="709" w:gutter="0"/>
           <w:cols w:space="708"/>
@@ -28986,7 +29453,7 @@
                     </pic:cNvPicPr>
                   </pic:nvPicPr>
                   <pic:blipFill>
-                    <a:blip r:embed="rId37" cstate="print">
+                    <a:blip r:embed="rId38" cstate="print">
                       <a:extLst>
                         <a:ext uri="{28A0092B-C50C-407E-A947-70E740481C1C}">
                           <a14:useLocalDpi xmlns:a14="http://schemas.microsoft.com/office/drawing/2010/main" val="0"/>
@@ -29219,10 +29686,94 @@
         <w:spacing w:line="480" w:lineRule="auto"/>
         <w:ind w:left="993" w:hanging="644"/>
         <w:rPr>
+          <w:lang w:val="id-ID"/>
+        </w:rPr>
+      </w:pPr>
+      <w:bookmarkStart w:id="74" w:name="_Toc137247934"/>
+      <w:proofErr w:type="spellStart"/>
+      <w:r>
+        <w:rPr>
+          <w:lang w:val="id-ID"/>
+        </w:rPr>
+        <w:t>Sliding</w:t>
+      </w:r>
+      <w:proofErr w:type="spellEnd"/>
+      <w:r>
+        <w:rPr>
+          <w:lang w:val="id-ID"/>
+        </w:rPr>
+        <w:t xml:space="preserve"> Window</w:t>
+      </w:r>
+    </w:p>
+    <w:p>
+      <w:pPr>
+        <w:spacing w:line="480" w:lineRule="auto"/>
+        <w:ind w:left="992" w:firstLine="720"/>
+        <w:jc w:val="both"/>
+        <w:rPr>
+          <w:lang w:val="id-ID"/>
+        </w:rPr>
+      </w:pPr>
+      <w:r>
+        <w:rPr>
+          <w:lang w:val="id-ID"/>
+        </w:rPr>
+        <w:t xml:space="preserve">Langkah selanjutnya adalah menyegmentasi data menggunakan </w:t>
+      </w:r>
+      <w:proofErr w:type="spellStart"/>
+      <w:r>
+        <w:rPr>
+          <w:i/>
+          <w:iCs/>
+          <w:lang w:val="id-ID"/>
+        </w:rPr>
+        <w:t>sliding</w:t>
+      </w:r>
+      <w:proofErr w:type="spellEnd"/>
+      <w:r>
+        <w:rPr>
+          <w:i/>
+          <w:iCs/>
+          <w:lang w:val="id-ID"/>
+        </w:rPr>
+        <w:t xml:space="preserve"> </w:t>
+      </w:r>
+      <w:proofErr w:type="spellStart"/>
+      <w:r>
+        <w:rPr>
+          <w:i/>
+          <w:iCs/>
+          <w:lang w:val="id-ID"/>
+        </w:rPr>
+        <w:t>window</w:t>
+      </w:r>
+      <w:proofErr w:type="spellEnd"/>
+      <w:r>
+        <w:rPr>
+          <w:lang w:val="id-ID"/>
+        </w:rPr>
+        <w:t xml:space="preserve">. Dimana data – data tersebut akan disegmentasikan </w:t>
+      </w:r>
+      <w:r>
+        <w:rPr>
+          <w:lang w:val="id-ID"/>
+        </w:rPr>
+        <w:t>berdasarkan ukuran jendela. Peneliti memutuskan untuk menggunakan nilai 99 sebagai ukuran jendela.</w:t>
+      </w:r>
+    </w:p>
+    <w:p>
+      <w:pPr>
+        <w:pStyle w:val="Heading3"/>
+        <w:numPr>
+          <w:ilvl w:val="1"/>
+          <w:numId w:val="19"/>
+        </w:numPr>
+        <w:spacing w:line="480" w:lineRule="auto"/>
+        <w:ind w:left="993" w:hanging="644"/>
+        <w:rPr>
           <w:lang w:val="en-US"/>
         </w:rPr>
       </w:pPr>
-      <w:bookmarkStart w:id="74" w:name="_Toc137247934"/>
       <w:r>
         <w:rPr>
           <w:lang w:val="en-US"/>
@@ -29435,19 +29986,6 @@
           <w:lang w:val="id-ID"/>
         </w:rPr>
       </w:pPr>
-    </w:p>
-    <w:p>
-      <w:pPr>
-        <w:rPr>
-          <w:lang w:val="id-ID"/>
-        </w:rPr>
-      </w:pPr>
-      <w:r>
-        <w:rPr>
-          <w:lang w:val="id-ID"/>
-        </w:rPr>
-        <w:br w:type="page"/>
-      </w:r>
     </w:p>
     <w:p>
       <w:pPr>
@@ -29536,7 +30074,7 @@
                     </pic:cNvPicPr>
                   </pic:nvPicPr>
                   <pic:blipFill>
-                    <a:blip r:embed="rId38">
+                    <a:blip r:embed="rId39">
                       <a:extLst>
                         <a:ext uri="{28A0092B-C50C-407E-A947-70E740481C1C}">
                           <a14:useLocalDpi xmlns:a14="http://schemas.microsoft.com/office/drawing/2010/main" val="0"/>
@@ -29710,7 +30248,53 @@
         <w:rPr>
           <w:lang w:val="id-ID"/>
         </w:rPr>
-        <w:t xml:space="preserve"> dengan ukuran (99, 1). Dilanjutkan dengan 3 LSTM </w:t>
+        <w:t xml:space="preserve"> dengan ukuran</w:t>
+      </w:r>
+      <w:r>
+        <w:rPr>
+          <w:lang w:val="id-ID"/>
+        </w:rPr>
+        <w:t xml:space="preserve"> sebesar</w:t>
+      </w:r>
+      <w:r>
+        <w:rPr>
+          <w:lang w:val="id-ID"/>
+        </w:rPr>
+        <w:t xml:space="preserve"> </w:t>
+      </w:r>
+      <w:proofErr w:type="spellStart"/>
+      <w:r>
+        <w:rPr>
+          <w:i/>
+          <w:iCs/>
+          <w:lang w:val="id-ID"/>
+        </w:rPr>
+        <w:t>sliding</w:t>
+      </w:r>
+      <w:proofErr w:type="spellEnd"/>
+      <w:r>
+        <w:rPr>
+          <w:i/>
+          <w:iCs/>
+          <w:lang w:val="id-ID"/>
+        </w:rPr>
+        <w:t xml:space="preserve"> </w:t>
+      </w:r>
+      <w:proofErr w:type="spellStart"/>
+      <w:r>
+        <w:rPr>
+          <w:i/>
+          <w:iCs/>
+          <w:lang w:val="id-ID"/>
+        </w:rPr>
+        <w:t>window</w:t>
+      </w:r>
+      <w:proofErr w:type="spellEnd"/>
+      <w:r>
+        <w:rPr>
+          <w:lang w:val="id-ID"/>
+        </w:rPr>
+        <w:t xml:space="preserve">. Dilanjutkan dengan 3 LSTM </w:t>
       </w:r>
       <w:r>
         <w:rPr>
@@ -29822,7 +30406,7 @@
                     </pic:cNvPicPr>
                   </pic:nvPicPr>
                   <pic:blipFill>
-                    <a:blip r:embed="rId39" cstate="print">
+                    <a:blip r:embed="rId40" cstate="print">
                       <a:extLst>
                         <a:ext uri="{28A0092B-C50C-407E-A947-70E740481C1C}">
                           <a14:useLocalDpi xmlns:a14="http://schemas.microsoft.com/office/drawing/2010/main" val="0"/>
@@ -30585,15 +31169,7 @@
           <w:bCs/>
           <w:lang w:val="id-ID"/>
         </w:rPr>
-        <w:t xml:space="preserve"> </w:t>
-      </w:r>
-      <w:r>
-        <w:rPr>
-          <w:b/>
-          <w:bCs/>
-          <w:lang w:val="id-ID"/>
-        </w:rPr>
-        <w:t>Model</w:t>
+        <w:t xml:space="preserve"> Model</w:t>
       </w:r>
       <w:bookmarkEnd w:id="86"/>
     </w:p>
@@ -30806,7 +31382,7 @@
                     </pic:cNvPicPr>
                   </pic:nvPicPr>
                   <pic:blipFill>
-                    <a:blip r:embed="rId40" cstate="print">
+                    <a:blip r:embed="rId41" cstate="print">
                       <a:extLst>
                         <a:ext uri="{28A0092B-C50C-407E-A947-70E740481C1C}">
                           <a14:useLocalDpi xmlns:a14="http://schemas.microsoft.com/office/drawing/2010/main" val="0"/>
@@ -32829,8 +33405,8 @@
           <w:lang w:val="id-ID"/>
         </w:rPr>
         <w:sectPr>
-          <w:headerReference w:type="default" r:id="rId41"/>
-          <w:footerReference w:type="default" r:id="rId42"/>
+          <w:headerReference w:type="default" r:id="rId42"/>
+          <w:footerReference w:type="default" r:id="rId43"/>
           <w:pgSz w:w="11906" w:h="16838"/>
           <w:pgMar w:top="1701" w:right="1701" w:bottom="1701" w:left="2268" w:header="709" w:footer="709" w:gutter="0"/>
           <w:cols w:space="708"/>
@@ -33584,7 +34160,7 @@
               </w:tblGrid>
               <w:tr>
                 <w:trPr>
-                  <w:divId w:val="1429082020"/>
+                  <w:divId w:val="1631935902"/>
                   <w:tblCellSpacing w:w="15" w:type="dxa"/>
                 </w:trPr>
                 <w:tc>
@@ -33653,7 +34229,7 @@
               </w:tr>
               <w:tr>
                 <w:trPr>
-                  <w:divId w:val="1429082020"/>
+                  <w:divId w:val="1631935902"/>
                   <w:tblCellSpacing w:w="15" w:type="dxa"/>
                 </w:trPr>
                 <w:tc>
@@ -33719,7 +34295,7 @@
               </w:tr>
               <w:tr>
                 <w:trPr>
-                  <w:divId w:val="1429082020"/>
+                  <w:divId w:val="1631935902"/>
                   <w:tblCellSpacing w:w="15" w:type="dxa"/>
                 </w:trPr>
                 <w:tc>
@@ -33785,7 +34361,7 @@
               </w:tr>
               <w:tr>
                 <w:trPr>
-                  <w:divId w:val="1429082020"/>
+                  <w:divId w:val="1631935902"/>
                   <w:tblCellSpacing w:w="15" w:type="dxa"/>
                 </w:trPr>
                 <w:tc>
@@ -33851,7 +34427,7 @@
               </w:tr>
               <w:tr>
                 <w:trPr>
-                  <w:divId w:val="1429082020"/>
+                  <w:divId w:val="1631935902"/>
                   <w:tblCellSpacing w:w="15" w:type="dxa"/>
                 </w:trPr>
                 <w:tc>
@@ -33917,7 +34493,7 @@
               </w:tr>
               <w:tr>
                 <w:trPr>
-                  <w:divId w:val="1429082020"/>
+                  <w:divId w:val="1631935902"/>
                   <w:tblCellSpacing w:w="15" w:type="dxa"/>
                 </w:trPr>
                 <w:tc>
@@ -33983,7 +34559,7 @@
               </w:tr>
               <w:tr>
                 <w:trPr>
-                  <w:divId w:val="1429082020"/>
+                  <w:divId w:val="1631935902"/>
                   <w:tblCellSpacing w:w="15" w:type="dxa"/>
                 </w:trPr>
                 <w:tc>
@@ -34033,7 +34609,7 @@
               </w:tr>
               <w:tr>
                 <w:trPr>
-                  <w:divId w:val="1429082020"/>
+                  <w:divId w:val="1631935902"/>
                   <w:tblCellSpacing w:w="15" w:type="dxa"/>
                 </w:trPr>
                 <w:tc>
@@ -34083,7 +34659,7 @@
               </w:tr>
               <w:tr>
                 <w:trPr>
-                  <w:divId w:val="1429082020"/>
+                  <w:divId w:val="1631935902"/>
                   <w:tblCellSpacing w:w="15" w:type="dxa"/>
                 </w:trPr>
                 <w:tc>
@@ -34133,7 +34709,7 @@
               </w:tr>
               <w:tr>
                 <w:trPr>
-                  <w:divId w:val="1429082020"/>
+                  <w:divId w:val="1631935902"/>
                   <w:tblCellSpacing w:w="15" w:type="dxa"/>
                 </w:trPr>
                 <w:tc>
@@ -34176,14 +34752,30 @@
                         <w:noProof/>
                         <w:lang w:val="id-ID"/>
                       </w:rPr>
-                      <w:t xml:space="preserve">G. Zaccone dan M. R. Karim, Deep Learning with TensorFlow: Explore neural networks and build intelligent systems with Python, 2nd Edition, Birmingham: Packt Publishing, 2018. </w:t>
+                      <w:t xml:space="preserve">N. M. Norwawi, “Sliding window time series forecasting with multilayer perceptron and multiregression of COVID-19 outbreak in Malaysia,” </w:t>
+                    </w:r>
+                    <w:r>
+                      <w:rPr>
+                        <w:i/>
+                        <w:iCs/>
+                        <w:noProof/>
+                        <w:lang w:val="id-ID"/>
+                      </w:rPr>
+                      <w:t xml:space="preserve">ELSEVIER, </w:t>
+                    </w:r>
+                    <w:r>
+                      <w:rPr>
+                        <w:noProof/>
+                        <w:lang w:val="id-ID"/>
+                      </w:rPr>
+                      <w:t xml:space="preserve">pp. 547-564, 2021. </w:t>
                     </w:r>
                   </w:p>
                 </w:tc>
               </w:tr>
               <w:tr>
                 <w:trPr>
-                  <w:divId w:val="1429082020"/>
+                  <w:divId w:val="1631935902"/>
                   <w:tblCellSpacing w:w="15" w:type="dxa"/>
                 </w:trPr>
                 <w:tc>
@@ -34226,14 +34818,14 @@
                         <w:noProof/>
                         <w:lang w:val="id-ID"/>
                       </w:rPr>
-                      <w:t xml:space="preserve">O. Kramer, Genetic Algorithm Essentials, Oldenburg: Springer Nature, 2017. </w:t>
+                      <w:t xml:space="preserve">G. Zaccone dan M. R. Karim, Deep Learning with TensorFlow: Explore neural networks and build intelligent systems with Python, 2nd Edition, Birmingham: Packt Publishing, 2018. </w:t>
                     </w:r>
                   </w:p>
                 </w:tc>
               </w:tr>
               <w:tr>
                 <w:trPr>
-                  <w:divId w:val="1429082020"/>
+                  <w:divId w:val="1631935902"/>
                   <w:tblCellSpacing w:w="15" w:type="dxa"/>
                 </w:trPr>
                 <w:tc>
@@ -34255,6 +34847,57 @@
                         <w:lang w:val="id-ID"/>
                       </w:rPr>
                       <w:t xml:space="preserve">[12] </w:t>
+                    </w:r>
+                  </w:p>
+                </w:tc>
+                <w:tc>
+                  <w:tcPr>
+                    <w:tcW w:w="0" w:type="auto"/>
+                    <w:hideMark/>
+                  </w:tcPr>
+                  <w:p>
+                    <w:pPr>
+                      <w:pStyle w:val="Bibliography"/>
+                      <w:rPr>
+                        <w:noProof/>
+                        <w:lang w:val="id-ID"/>
+                      </w:rPr>
+                    </w:pPr>
+                    <w:r>
+                      <w:rPr>
+                        <w:noProof/>
+                        <w:lang w:val="id-ID"/>
+                      </w:rPr>
+                      <w:t xml:space="preserve">O. Kramer, Genetic Algorithm Essentials, Oldenburg: Springer Nature, 2017. </w:t>
+                    </w:r>
+                  </w:p>
+                </w:tc>
+              </w:tr>
+              <w:tr>
+                <w:trPr>
+                  <w:divId w:val="1631935902"/>
+                  <w:tblCellSpacing w:w="15" w:type="dxa"/>
+                </w:trPr>
+                <w:tc>
+                  <w:tcPr>
+                    <w:tcW w:w="50" w:type="pct"/>
+                    <w:hideMark/>
+                  </w:tcPr>
+                  <w:p>
+                    <w:pPr>
+                      <w:pStyle w:val="Bibliography"/>
+                      <w:rPr>
+                        <w:noProof/>
+                        <w:lang w:val="id-ID"/>
+                      </w:rPr>
+                    </w:pPr>
+                    <w:r>
+                      <w:rPr>
+                        <w:noProof/>
+                        <w:lang w:val="id-ID"/>
+                      </w:rPr>
+                      <w:lastRenderedPageBreak/>
+                      <w:t xml:space="preserve">[13] </w:t>
                     </w:r>
                   </w:p>
                 </w:tc>
@@ -34300,6 +34943,15 @@
             </w:tbl>
             <w:p>
               <w:pPr>
+                <w:divId w:val="1631935902"/>
+                <w:rPr>
+                  <w:rFonts w:eastAsia="Times New Roman"/>
+                  <w:noProof/>
+                </w:rPr>
+              </w:pPr>
+            </w:p>
+            <w:p>
+              <w:pPr>
                 <w:rPr>
                   <w:lang w:val="id-ID"/>
                 </w:rPr>
@@ -34368,8 +35020,8 @@
       <w:bookmarkEnd w:id="101"/>
     </w:p>
     <w:sectPr>
-      <w:headerReference w:type="default" r:id="rId43"/>
-      <w:footerReference w:type="default" r:id="rId44"/>
+      <w:headerReference w:type="default" r:id="rId44"/>
+      <w:footerReference w:type="default" r:id="rId45"/>
       <w:pgSz w:w="11906" w:h="16838"/>
       <w:pgMar w:top="1701" w:right="1701" w:bottom="1701" w:left="2268" w:header="709" w:footer="709" w:gutter="0"/>
       <w:cols w:space="708"/>
@@ -38550,6 +39202,76 @@
       </w:numPr>
     </w:pPr>
   </w:style>
+  <w:style w:type="character" w:styleId="CommentReference">
+    <w:name w:val="annotation reference"/>
+    <w:basedOn w:val="DefaultParagraphFont"/>
+    <w:uiPriority w:val="99"/>
+    <w:semiHidden/>
+    <w:unhideWhenUsed/>
+    <w:rsid w:val="002B34B3"/>
+    <w:rPr>
+      <w:sz w:val="16"/>
+      <w:szCs w:val="16"/>
+    </w:rPr>
+  </w:style>
+  <w:style w:type="paragraph" w:styleId="CommentText">
+    <w:name w:val="annotation text"/>
+    <w:basedOn w:val="Normal"/>
+    <w:link w:val="CommentTextChar"/>
+    <w:uiPriority w:val="99"/>
+    <w:semiHidden/>
+    <w:unhideWhenUsed/>
+    <w:rsid w:val="002B34B3"/>
+    <w:pPr>
+      <w:spacing w:line="240" w:lineRule="auto"/>
+    </w:pPr>
+    <w:rPr>
+      <w:sz w:val="20"/>
+      <w:szCs w:val="20"/>
+    </w:rPr>
+  </w:style>
+  <w:style w:type="character" w:customStyle="1" w:styleId="CommentTextChar">
+    <w:name w:val="Comment Text Char"/>
+    <w:basedOn w:val="DefaultParagraphFont"/>
+    <w:link w:val="CommentText"/>
+    <w:uiPriority w:val="99"/>
+    <w:semiHidden/>
+    <w:rsid w:val="002B34B3"/>
+    <w:rPr>
+      <w:rFonts w:ascii="Times New Roman" w:hAnsi="Times New Roman"/>
+      <w:sz w:val="20"/>
+      <w:szCs w:val="20"/>
+    </w:rPr>
+  </w:style>
+  <w:style w:type="paragraph" w:styleId="CommentSubject">
+    <w:name w:val="annotation subject"/>
+    <w:basedOn w:val="CommentText"/>
+    <w:next w:val="CommentText"/>
+    <w:link w:val="CommentSubjectChar"/>
+    <w:uiPriority w:val="99"/>
+    <w:semiHidden/>
+    <w:unhideWhenUsed/>
+    <w:rsid w:val="002B34B3"/>
+    <w:rPr>
+      <w:b/>
+      <w:bCs/>
+    </w:rPr>
+  </w:style>
+  <w:style w:type="character" w:customStyle="1" w:styleId="CommentSubjectChar">
+    <w:name w:val="Comment Subject Char"/>
+    <w:basedOn w:val="CommentTextChar"/>
+    <w:link w:val="CommentSubject"/>
+    <w:uiPriority w:val="99"/>
+    <w:semiHidden/>
+    <w:rsid w:val="002B34B3"/>
+    <w:rPr>
+      <w:rFonts w:ascii="Times New Roman" w:hAnsi="Times New Roman"/>
+      <w:b/>
+      <w:bCs/>
+      <w:sz w:val="20"/>
+      <w:szCs w:val="20"/>
+    </w:rPr>
+  </w:style>
 </w:styles>
 </file>
 
@@ -39071,7 +39793,7 @@
         </b:NameList>
       </b:Author>
     </b:Author>
-    <b:RefOrder>10</b:RefOrder>
+    <b:RefOrder>11</b:RefOrder>
   </b:Source>
   <b:Source>
     <b:Tag>Kra17</b:Tag>
@@ -39091,7 +39813,7 @@
     <b:Year>2017</b:Year>
     <b:City>Oldenburg</b:City>
     <b:Publisher>Springer Nature</b:Publisher>
-    <b:RefOrder>11</b:RefOrder>
+    <b:RefOrder>12</b:RefOrder>
   </b:Source>
   <b:Source>
     <b:Tag>Fri19</b:Tag>
@@ -39162,7 +39884,7 @@
     <b:JournalName>International Research Journal of Engineering and Technology (IRJET)</b:JournalName>
     <b:Volume>08</b:Volume>
     <b:Issue>09</b:Issue>
-    <b:RefOrder>12</b:RefOrder>
+    <b:RefOrder>13</b:RefOrder>
   </b:Source>
   <b:Source>
     <b:Tag>Bro20</b:Tag>
@@ -39182,11 +39904,32 @@
     </b:Author>
     <b:RefOrder>8</b:RefOrder>
   </b:Source>
+  <b:Source>
+    <b:Tag>Nor21</b:Tag>
+    <b:SourceType>JournalArticle</b:SourceType>
+    <b:Guid>{F584C31D-C982-4AF8-835A-735B695B12AD}</b:Guid>
+    <b:Title>Sliding window time series forecasting with multilayer perceptron and multiregression of COVID-19 outbreak in Malaysia</b:Title>
+    <b:Year>2021</b:Year>
+    <b:JournalName>ELSEVIER</b:JournalName>
+    <b:Pages>547-564</b:Pages>
+    <b:Author>
+      <b:Author>
+        <b:NameList>
+          <b:Person>
+            <b:Last>Norwawi</b:Last>
+            <b:Middle>Md</b:Middle>
+            <b:First>Norita</b:First>
+          </b:Person>
+        </b:NameList>
+      </b:Author>
+    </b:Author>
+    <b:RefOrder>10</b:RefOrder>
+  </b:Source>
 </b:Sources>
 </file>
 
 <file path=customXml/itemProps1.xml><?xml version="1.0" encoding="utf-8"?>
-<ds:datastoreItem xmlns:ds="http://schemas.openxmlformats.org/officeDocument/2006/customXml" ds:itemID="{A9FFBA67-B092-4BE5-B092-BCB48E11BA56}">
+<ds:datastoreItem xmlns:ds="http://schemas.openxmlformats.org/officeDocument/2006/customXml" ds:itemID="{5EF816CC-CA1F-4697-9A38-FB0A13C39010}">
   <ds:schemaRefs>
     <ds:schemaRef ds:uri="http://schemas.openxmlformats.org/officeDocument/2006/bibliography"/>
   </ds:schemaRefs>

</xml_diff>